<commit_message>
Updated resume and Australia Mobile number
</commit_message>
<xml_diff>
--- a/resume/Shivaraj_Srinivasa_SrSoftwareEngineer_Australia.docx
+++ b/resume/Shivaraj_Srinivasa_SrSoftwareEngineer_Australia.docx
@@ -137,7 +137,7 @@
           <w:sz w:val="20"/>
           <w:szCs w:val="20"/>
         </w:rPr>
-        <w:t>123</w:t>
+        <w:t>468</w:t>
       </w:r>
       <w:r>
         <w:rPr>
@@ -155,7 +155,7 @@
           <w:sz w:val="20"/>
           <w:szCs w:val="20"/>
         </w:rPr>
-        <w:t>456</w:t>
+        <w:t>4</w:t>
       </w:r>
       <w:r>
         <w:rPr>
@@ -164,7 +164,7 @@
           <w:sz w:val="20"/>
           <w:szCs w:val="20"/>
         </w:rPr>
-        <w:t xml:space="preserve"> </w:t>
+        <w:t>48</w:t>
       </w:r>
       <w:r>
         <w:rPr>
@@ -173,7 +173,16 @@
           <w:sz w:val="20"/>
           <w:szCs w:val="20"/>
         </w:rPr>
-        <w:t>789</w:t>
+        <w:t xml:space="preserve"> </w:t>
+      </w:r>
+      <w:r>
+        <w:rPr>
+          <w:noProof/>
+          <w:position w:val="2"/>
+          <w:sz w:val="20"/>
+          <w:szCs w:val="20"/>
+        </w:rPr>
+        <w:t>533</w:t>
       </w:r>
       <w:r>
         <w:rPr>
@@ -682,14 +691,7 @@
           <w:sz w:val="20"/>
           <w:szCs w:val="20"/>
         </w:rPr>
-        <w:t>jQuery</w:t>
-      </w:r>
-      <w:r>
-        <w:rPr>
-          <w:sz w:val="20"/>
-          <w:szCs w:val="20"/>
-        </w:rPr>
-        <w:t>, Ajax, JSON</w:t>
+        <w:t>JSON</w:t>
       </w:r>
       <w:r>
         <w:rPr>
@@ -765,7 +767,7 @@
           <w:sz w:val="20"/>
           <w:szCs w:val="20"/>
         </w:rPr>
-        <w:t>consumption</w:t>
+        <w:t>integration</w:t>
       </w:r>
     </w:p>
     <w:p>
@@ -1400,6 +1402,7 @@
           <w:rFonts w:asciiTheme="majorHAnsi" w:hAnsiTheme="majorHAnsi" w:cs="Times New Roman"/>
           <w:b/>
         </w:rPr>
+        <w:lastRenderedPageBreak/>
         <w:t xml:space="preserve">          </w:t>
       </w:r>
       <w:r>
@@ -2490,7 +2493,6 @@
           <w:sz w:val="22"/>
           <w:szCs w:val="22"/>
         </w:rPr>
-        <w:lastRenderedPageBreak/>
         <w:t>Deployed applications on the cloud portal to make them accessible to users.</w:t>
       </w:r>
     </w:p>
@@ -4070,7 +4072,6 @@
           <w:rFonts w:ascii="Cambria" w:eastAsiaTheme="minorHAnsi" w:hAnsi="Cambria" w:cs="Calibri-Bold"/>
           <w:lang w:val="en-US" w:eastAsia="en-US" w:bidi="ar-SA"/>
         </w:rPr>
-        <w:lastRenderedPageBreak/>
         <w:t>Cheese Corporate Care</w:t>
       </w:r>
       <w:r>

</xml_diff>

<commit_message>
Portfolio website - updated resume
</commit_message>
<xml_diff>
--- a/resume/Shivaraj_Srinivasa_SrSoftwareEngineer_Australia.docx
+++ b/resume/Shivaraj_Srinivasa_SrSoftwareEngineer_Australia.docx
@@ -51,7 +51,7 @@
           <w:sz w:val="20"/>
           <w:szCs w:val="20"/>
         </w:rPr>
-        <w:t>Email/Skype:</w:t>
+        <w:t>Email:</w:t>
       </w:r>
       <w:r>
         <w:rPr>
@@ -270,10 +270,21 @@
         <w:rPr>
           <w:b/>
           <w:bCs/>
+          <w:noProof/>
+          <w:position w:val="2"/>
           <w:sz w:val="20"/>
           <w:szCs w:val="20"/>
         </w:rPr>
-        <w:t>Holding a Permanent Resident status in Australia with full working rights under Subclass 190</w:t>
+        <w:t>Visa Status:</w:t>
+      </w:r>
+      <w:r>
+        <w:rPr>
+          <w:noProof/>
+          <w:position w:val="2"/>
+          <w:sz w:val="20"/>
+          <w:szCs w:val="20"/>
+        </w:rPr>
+        <w:t xml:space="preserve"> Permanent Resident (Subclass 190) – Full working rights in Australia</w:t>
       </w:r>
     </w:p>
     <w:p>
@@ -281,6 +292,12 @@
         <w:pStyle w:val="Heading1"/>
         <w:spacing w:before="168"/>
       </w:pPr>
+      <w:r>
+        <w:rPr>
+          <w:color w:val="1F487C"/>
+        </w:rPr>
+        <w:t>Professional</w:t>
+      </w:r>
       <w:r>
         <w:rPr>
           <w:noProof/>
@@ -333,14 +350,19 @@
         <w:rPr>
           <w:color w:val="1F487C"/>
         </w:rPr>
+        <w:t xml:space="preserve"> </w:t>
+      </w:r>
+      <w:r>
+        <w:rPr>
+          <w:color w:val="1F487C"/>
+        </w:rPr>
         <w:t>Summary</w:t>
       </w:r>
     </w:p>
     <w:p>
       <w:pPr>
-        <w:pStyle w:val="ListParagraph"/>
         <w:spacing w:line="240" w:lineRule="exact"/>
-        <w:ind w:left="119" w:firstLine="0"/>
+        <w:ind w:left="119"/>
         <w:rPr>
           <w:bCs/>
           <w:sz w:val="20"/>
@@ -353,31 +375,33 @@
           <w:sz w:val="20"/>
           <w:szCs w:val="20"/>
         </w:rPr>
-        <w:t xml:space="preserve">    </w:t>
-      </w:r>
-      <w:r>
-        <w:rPr>
+        <w:t xml:space="preserve">Senior Software Engineer with </w:t>
+      </w:r>
+      <w:r>
+        <w:rPr>
+          <w:b/>
           <w:bCs/>
           <w:sz w:val="20"/>
           <w:szCs w:val="20"/>
         </w:rPr>
-        <w:t xml:space="preserve">Senior Software Engineer with </w:t>
-      </w:r>
-      <w:r>
-        <w:rPr>
-          <w:b/>
+        <w:t>12+ years of experience</w:t>
+      </w:r>
+      <w:r>
+        <w:rPr>
+          <w:bCs/>
           <w:sz w:val="20"/>
           <w:szCs w:val="20"/>
         </w:rPr>
-        <w:t>12+ years of IT experience</w:t>
-      </w:r>
-      <w:r>
-        <w:rPr>
+        <w:t xml:space="preserve"> in </w:t>
+      </w:r>
+      <w:r>
+        <w:rPr>
+          <w:b/>
           <w:bCs/>
           <w:sz w:val="20"/>
           <w:szCs w:val="20"/>
         </w:rPr>
-        <w:t xml:space="preserve"> in frontend and full-stack development, specializing in Angular, </w:t>
+        <w:t>frontend and full-stack development</w:t>
       </w:r>
       <w:r>
         <w:rPr>
@@ -385,28 +409,145 @@
           <w:sz w:val="20"/>
           <w:szCs w:val="20"/>
         </w:rPr>
-        <w:t xml:space="preserve">    </w:t>
-      </w:r>
-      <w:r>
-        <w:rPr>
+        <w:t xml:space="preserve">, specialising in </w:t>
+      </w:r>
+      <w:r>
+        <w:rPr>
+          <w:b/>
           <w:bCs/>
           <w:sz w:val="20"/>
           <w:szCs w:val="20"/>
         </w:rPr>
-        <w:t>SAP Spartacus, and React for enterprise applications. Seeking a senior frontend/full-stack role in Australia leveraging expertise in designing scalable, high-performance applications for enterprise environments.</w:t>
-      </w:r>
-    </w:p>
-    <w:p>
-      <w:pPr>
-        <w:pStyle w:val="ListParagraph"/>
-        <w:spacing w:line="240" w:lineRule="exact"/>
-        <w:ind w:firstLine="0"/>
+        <w:t>Angular, React, Redux Toolkit, SAP Spartacus, and the MERN stack</w:t>
+      </w:r>
+      <w:r>
         <w:rPr>
           <w:bCs/>
           <w:sz w:val="20"/>
           <w:szCs w:val="20"/>
         </w:rPr>
-      </w:pPr>
+        <w:t xml:space="preserve">. Proven expertise in designing and delivering </w:t>
+      </w:r>
+      <w:r>
+        <w:rPr>
+          <w:b/>
+          <w:bCs/>
+          <w:sz w:val="20"/>
+          <w:szCs w:val="20"/>
+        </w:rPr>
+        <w:t>scalable, high-performance web applications</w:t>
+      </w:r>
+      <w:r>
+        <w:rPr>
+          <w:bCs/>
+          <w:sz w:val="20"/>
+          <w:szCs w:val="20"/>
+        </w:rPr>
+        <w:t xml:space="preserve"> using modern JavaScript frameworks and cloud-native deployment workflows. Experienced in </w:t>
+      </w:r>
+      <w:r>
+        <w:rPr>
+          <w:b/>
+          <w:bCs/>
+          <w:sz w:val="20"/>
+          <w:szCs w:val="20"/>
+        </w:rPr>
+        <w:t>CI/CD pipelines with GitHub Actions and Jenkins</w:t>
+      </w:r>
+      <w:r>
+        <w:rPr>
+          <w:bCs/>
+          <w:sz w:val="20"/>
+          <w:szCs w:val="20"/>
+        </w:rPr>
+        <w:t xml:space="preserve">, deploying applications to </w:t>
+      </w:r>
+      <w:proofErr w:type="spellStart"/>
+      <w:r>
+        <w:rPr>
+          <w:b/>
+          <w:sz w:val="20"/>
+          <w:szCs w:val="20"/>
+        </w:rPr>
+        <w:t>Vercel</w:t>
+      </w:r>
+      <w:proofErr w:type="spellEnd"/>
+      <w:r>
+        <w:rPr>
+          <w:bCs/>
+          <w:sz w:val="20"/>
+          <w:szCs w:val="20"/>
+        </w:rPr>
+        <w:t xml:space="preserve">, </w:t>
+      </w:r>
+      <w:r>
+        <w:rPr>
+          <w:b/>
+          <w:bCs/>
+          <w:sz w:val="20"/>
+          <w:szCs w:val="20"/>
+        </w:rPr>
+        <w:t>Render</w:t>
+      </w:r>
+      <w:r>
+        <w:rPr>
+          <w:bCs/>
+          <w:sz w:val="20"/>
+          <w:szCs w:val="20"/>
+        </w:rPr>
+        <w:t xml:space="preserve"> and </w:t>
+      </w:r>
+      <w:r>
+        <w:rPr>
+          <w:b/>
+          <w:bCs/>
+          <w:sz w:val="20"/>
+          <w:szCs w:val="20"/>
+        </w:rPr>
+        <w:t>AWS</w:t>
+      </w:r>
+      <w:r>
+        <w:rPr>
+          <w:bCs/>
+          <w:sz w:val="20"/>
+          <w:szCs w:val="20"/>
+        </w:rPr>
+        <w:t xml:space="preserve">, with </w:t>
+      </w:r>
+      <w:r>
+        <w:rPr>
+          <w:b/>
+          <w:bCs/>
+          <w:sz w:val="20"/>
+          <w:szCs w:val="20"/>
+        </w:rPr>
+        <w:t>MongoDB Atlas</w:t>
+      </w:r>
+      <w:r>
+        <w:rPr>
+          <w:bCs/>
+          <w:sz w:val="20"/>
+          <w:szCs w:val="20"/>
+        </w:rPr>
+        <w:t xml:space="preserve"> as a managed database layer. Seeking a senior </w:t>
+      </w:r>
+      <w:r>
+        <w:rPr>
+          <w:b/>
+          <w:bCs/>
+          <w:sz w:val="20"/>
+          <w:szCs w:val="20"/>
+        </w:rPr>
+        <w:t>frontend/full-stack role</w:t>
+      </w:r>
+      <w:r>
+        <w:rPr>
+          <w:bCs/>
+          <w:sz w:val="20"/>
+          <w:szCs w:val="20"/>
+        </w:rPr>
+        <w:t xml:space="preserve"> in Australia to leverage technical depth and DevOps best practices in enterprise-grade projects.</w:t>
+      </w:r>
     </w:p>
     <w:p>
       <w:pPr>
@@ -483,32 +624,138 @@
       <w:r>
         <w:rPr>
           <w:b/>
+          <w:bCs/>
           <w:sz w:val="20"/>
           <w:szCs w:val="20"/>
         </w:rPr>
-        <w:t xml:space="preserve">Backend </w:t>
-      </w:r>
-      <w:r>
-        <w:rPr>
-          <w:b/>
+        <w:t>Frontend:</w:t>
+      </w:r>
+      <w:r>
+        <w:rPr>
           <w:sz w:val="20"/>
           <w:szCs w:val="20"/>
         </w:rPr>
-        <w:t>Technologies</w:t>
-      </w:r>
-      <w:r>
+        <w:t xml:space="preserve"> Angular 19, React, Redux Toolkit, Typescript, ECMAScript/JavaScript, HTML5, CSS4, LESS/SASS, Tailwind CSS, Bootstrap, Responsive Design, Accessibility, SAP Spartacus, Figma</w:t>
+      </w:r>
+    </w:p>
+    <w:p>
+      <w:pPr>
+        <w:pStyle w:val="ListParagraph"/>
+        <w:numPr>
+          <w:ilvl w:val="0"/>
+          <w:numId w:val="3"/>
+        </w:numPr>
+        <w:spacing w:before="3" w:line="240" w:lineRule="exact"/>
         <w:rPr>
           <w:sz w:val="20"/>
           <w:szCs w:val="20"/>
         </w:rPr>
-        <w:t xml:space="preserve">: </w:t>
-      </w:r>
-      <w:r>
-        <w:rPr>
+      </w:pPr>
+      <w:r>
+        <w:rPr>
+          <w:b/>
+          <w:bCs/>
           <w:sz w:val="20"/>
           <w:szCs w:val="20"/>
         </w:rPr>
-        <w:t>Node JS</w:t>
+        <w:t>Backend:</w:t>
+      </w:r>
+      <w:r>
+        <w:rPr>
+          <w:sz w:val="20"/>
+          <w:szCs w:val="20"/>
+        </w:rPr>
+        <w:t xml:space="preserve"> Node.js, Express</w:t>
+      </w:r>
+    </w:p>
+    <w:p>
+      <w:pPr>
+        <w:pStyle w:val="ListParagraph"/>
+        <w:numPr>
+          <w:ilvl w:val="0"/>
+          <w:numId w:val="3"/>
+        </w:numPr>
+        <w:spacing w:before="3" w:line="240" w:lineRule="exact"/>
+        <w:rPr>
+          <w:sz w:val="20"/>
+          <w:szCs w:val="20"/>
+        </w:rPr>
+      </w:pPr>
+      <w:r>
+        <w:rPr>
+          <w:b/>
+          <w:bCs/>
+          <w:sz w:val="20"/>
+          <w:szCs w:val="20"/>
+        </w:rPr>
+        <w:t>CI/CD &amp; DevOps:</w:t>
+      </w:r>
+      <w:r>
+        <w:rPr>
+          <w:sz w:val="20"/>
+          <w:szCs w:val="20"/>
+        </w:rPr>
+        <w:t xml:space="preserve"> </w:t>
+      </w:r>
+      <w:r>
+        <w:rPr>
+          <w:sz w:val="20"/>
+          <w:szCs w:val="20"/>
+        </w:rPr>
+        <w:t xml:space="preserve">GitHub Actions, Jenkins, </w:t>
+      </w:r>
+      <w:r>
+        <w:rPr>
+          <w:b/>
+          <w:bCs/>
+          <w:sz w:val="20"/>
+          <w:szCs w:val="20"/>
+        </w:rPr>
+        <w:t>Render Deployment</w:t>
+      </w:r>
+      <w:r>
+        <w:rPr>
+          <w:sz w:val="20"/>
+          <w:szCs w:val="20"/>
+        </w:rPr>
+        <w:t>, AWS Deployment, Automated Build/Test/Deploy, Node/NPM scripts</w:t>
+      </w:r>
+      <w:r>
+        <w:rPr>
+          <w:sz w:val="20"/>
+          <w:szCs w:val="20"/>
+        </w:rPr>
+        <w:br/>
+      </w:r>
+      <w:r>
+        <w:rPr>
+          <w:b/>
+          <w:bCs/>
+          <w:sz w:val="20"/>
+          <w:szCs w:val="20"/>
+        </w:rPr>
+        <w:t>Web Services</w:t>
+      </w:r>
+      <w:r>
+        <w:rPr>
+          <w:sz w:val="20"/>
+          <w:szCs w:val="20"/>
+        </w:rPr>
+        <w:t>: REST</w:t>
+      </w:r>
+      <w:r>
+        <w:rPr>
+          <w:sz w:val="20"/>
+          <w:szCs w:val="20"/>
+        </w:rPr>
+        <w:t xml:space="preserve"> API</w:t>
+      </w:r>
+      <w:r>
+        <w:rPr>
+          <w:sz w:val="20"/>
+          <w:szCs w:val="20"/>
+        </w:rPr>
+        <w:t>s</w:t>
       </w:r>
     </w:p>
     <w:p>
@@ -527,265 +774,6 @@
       <w:r>
         <w:rPr>
           <w:b/>
-          <w:sz w:val="20"/>
-          <w:szCs w:val="20"/>
-        </w:rPr>
-        <w:t xml:space="preserve">Frontend </w:t>
-      </w:r>
-      <w:r>
-        <w:rPr>
-          <w:b/>
-          <w:sz w:val="20"/>
-          <w:szCs w:val="20"/>
-        </w:rPr>
-        <w:t>Technologies</w:t>
-      </w:r>
-      <w:r>
-        <w:rPr>
-          <w:sz w:val="20"/>
-          <w:szCs w:val="20"/>
-        </w:rPr>
-        <w:t>: Angular</w:t>
-      </w:r>
-      <w:r>
-        <w:rPr>
-          <w:sz w:val="20"/>
-          <w:szCs w:val="20"/>
-        </w:rPr>
-        <w:t xml:space="preserve"> 19</w:t>
-      </w:r>
-      <w:r>
-        <w:rPr>
-          <w:sz w:val="20"/>
-          <w:szCs w:val="20"/>
-        </w:rPr>
-        <w:t xml:space="preserve">, </w:t>
-      </w:r>
-      <w:r>
-        <w:t>Karma, Jasmine</w:t>
-      </w:r>
-      <w:r>
-        <w:rPr>
-          <w:sz w:val="20"/>
-          <w:szCs w:val="20"/>
-        </w:rPr>
-        <w:t>,</w:t>
-      </w:r>
-      <w:r>
-        <w:rPr>
-          <w:sz w:val="20"/>
-          <w:szCs w:val="20"/>
-        </w:rPr>
-        <w:t xml:space="preserve"> React</w:t>
-      </w:r>
-      <w:r>
-        <w:rPr>
-          <w:sz w:val="20"/>
-          <w:szCs w:val="20"/>
-        </w:rPr>
-        <w:t xml:space="preserve"> JS</w:t>
-      </w:r>
-      <w:r>
-        <w:rPr>
-          <w:sz w:val="20"/>
-          <w:szCs w:val="20"/>
-        </w:rPr>
-        <w:t xml:space="preserve">, </w:t>
-      </w:r>
-      <w:r>
-        <w:rPr>
-          <w:rFonts w:ascii="Verdana" w:hAnsi="Verdana"/>
-          <w:bCs/>
-          <w:sz w:val="20"/>
-          <w:szCs w:val="20"/>
-        </w:rPr>
-        <w:t>Redux</w:t>
-      </w:r>
-      <w:r>
-        <w:rPr>
-          <w:sz w:val="20"/>
-          <w:szCs w:val="20"/>
-        </w:rPr>
-        <w:t>,</w:t>
-      </w:r>
-      <w:r>
-        <w:rPr>
-          <w:sz w:val="20"/>
-          <w:szCs w:val="20"/>
-        </w:rPr>
-        <w:t xml:space="preserve"> </w:t>
-      </w:r>
-      <w:r>
-        <w:rPr>
-          <w:sz w:val="20"/>
-          <w:szCs w:val="20"/>
-        </w:rPr>
-        <w:t>Typescript</w:t>
-      </w:r>
-      <w:r>
-        <w:rPr>
-          <w:sz w:val="20"/>
-          <w:szCs w:val="20"/>
-        </w:rPr>
-        <w:t xml:space="preserve">, </w:t>
-      </w:r>
-      <w:r>
-        <w:rPr>
-          <w:rFonts w:ascii="Verdana" w:hAnsi="Verdana"/>
-          <w:sz w:val="20"/>
-          <w:szCs w:val="20"/>
-        </w:rPr>
-        <w:t>ECMAScript</w:t>
-      </w:r>
-      <w:r>
-        <w:rPr>
-          <w:sz w:val="20"/>
-          <w:szCs w:val="20"/>
-        </w:rPr>
-        <w:t>/</w:t>
-      </w:r>
-      <w:r>
-        <w:rPr>
-          <w:sz w:val="20"/>
-          <w:szCs w:val="20"/>
-        </w:rPr>
-        <w:t>JavaScript</w:t>
-      </w:r>
-      <w:r>
-        <w:rPr>
-          <w:sz w:val="20"/>
-          <w:szCs w:val="20"/>
-        </w:rPr>
-        <w:t>, HTML</w:t>
-      </w:r>
-      <w:r>
-        <w:rPr>
-          <w:sz w:val="20"/>
-          <w:szCs w:val="20"/>
-        </w:rPr>
-        <w:t xml:space="preserve"> 5</w:t>
-      </w:r>
-      <w:r>
-        <w:rPr>
-          <w:sz w:val="20"/>
-          <w:szCs w:val="20"/>
-        </w:rPr>
-        <w:t>, CSS</w:t>
-      </w:r>
-      <w:r>
-        <w:rPr>
-          <w:sz w:val="20"/>
-          <w:szCs w:val="20"/>
-        </w:rPr>
-        <w:t xml:space="preserve"> 4</w:t>
-      </w:r>
-      <w:r>
-        <w:rPr>
-          <w:sz w:val="20"/>
-          <w:szCs w:val="20"/>
-        </w:rPr>
-        <w:t xml:space="preserve">, </w:t>
-      </w:r>
-      <w:r>
-        <w:rPr>
-          <w:sz w:val="20"/>
-          <w:szCs w:val="20"/>
-        </w:rPr>
-        <w:t>JSON</w:t>
-      </w:r>
-      <w:r>
-        <w:rPr>
-          <w:sz w:val="20"/>
-          <w:szCs w:val="20"/>
-        </w:rPr>
-        <w:t xml:space="preserve">, Bootstrap, Tailwind CSS, </w:t>
-      </w:r>
-      <w:r>
-        <w:rPr>
-          <w:rFonts w:ascii="Verdana" w:hAnsi="Verdana"/>
-          <w:sz w:val="20"/>
-          <w:szCs w:val="20"/>
-        </w:rPr>
-        <w:t>Responsive Design, LESS/SASS, Design Patterns</w:t>
-      </w:r>
-      <w:r>
-        <w:rPr>
-          <w:rFonts w:ascii="Verdana" w:hAnsi="Verdana"/>
-          <w:bCs/>
-          <w:sz w:val="20"/>
-          <w:szCs w:val="20"/>
-        </w:rPr>
-        <w:t>, SAP Spartacus</w:t>
-      </w:r>
-    </w:p>
-    <w:p>
-      <w:pPr>
-        <w:pStyle w:val="ListParagraph"/>
-        <w:numPr>
-          <w:ilvl w:val="0"/>
-          <w:numId w:val="3"/>
-        </w:numPr>
-        <w:spacing w:before="3"/>
-        <w:rPr>
-          <w:sz w:val="20"/>
-          <w:szCs w:val="20"/>
-        </w:rPr>
-      </w:pPr>
-      <w:r>
-        <w:rPr>
-          <w:b/>
-          <w:bCs/>
-          <w:sz w:val="20"/>
-          <w:szCs w:val="20"/>
-        </w:rPr>
-        <w:t>Web Services</w:t>
-      </w:r>
-      <w:r>
-        <w:rPr>
-          <w:sz w:val="20"/>
-          <w:szCs w:val="20"/>
-        </w:rPr>
-        <w:t>: REST</w:t>
-      </w:r>
-      <w:r>
-        <w:rPr>
-          <w:sz w:val="20"/>
-          <w:szCs w:val="20"/>
-        </w:rPr>
-        <w:t xml:space="preserve"> API</w:t>
-      </w:r>
-      <w:r>
-        <w:rPr>
-          <w:sz w:val="20"/>
-          <w:szCs w:val="20"/>
-        </w:rPr>
-        <w:t xml:space="preserve"> </w:t>
-      </w:r>
-      <w:r>
-        <w:rPr>
-          <w:rFonts w:ascii="Verdana" w:hAnsi="Verdana"/>
-          <w:sz w:val="20"/>
-          <w:szCs w:val="20"/>
-        </w:rPr>
-        <w:t>integration</w:t>
-      </w:r>
-    </w:p>
-    <w:p>
-      <w:pPr>
-        <w:pStyle w:val="ListParagraph"/>
-        <w:numPr>
-          <w:ilvl w:val="0"/>
-          <w:numId w:val="3"/>
-        </w:numPr>
-        <w:spacing w:line="240" w:lineRule="exact"/>
-        <w:rPr>
-          <w:sz w:val="20"/>
-          <w:szCs w:val="20"/>
-        </w:rPr>
-      </w:pPr>
-      <w:r>
-        <w:rPr>
-          <w:b/>
           <w:bCs/>
           <w:sz w:val="20"/>
           <w:szCs w:val="20"/>
@@ -824,35 +812,256 @@
           <w:b/>
           <w:bCs/>
         </w:rPr>
-        <w:t>Tools</w:t>
+        <w:t>Tools &amp; Collaboration</w:t>
       </w:r>
       <w:r>
         <w:t xml:space="preserve">: </w:t>
       </w:r>
       <w:r>
-        <w:t xml:space="preserve">Webpack, </w:t>
-      </w:r>
-      <w:r>
-        <w:t>Postman</w:t>
-      </w:r>
-      <w:r>
-        <w:t>,</w:t>
-      </w:r>
-      <w:r>
-        <w:t xml:space="preserve"> </w:t>
-      </w:r>
-      <w:r>
-        <w:t>Bitbucket</w:t>
-      </w:r>
-      <w:r>
-        <w:t xml:space="preserve">, </w:t>
-      </w:r>
-      <w:r>
-        <w:rPr>
-          <w:rFonts w:ascii="Verdana" w:hAnsi="Verdana"/>
-        </w:rPr>
-        <w:t>Git/Gerrit, Jenkins, Jira, Confluence, node/npm, Visual Studio Code</w:t>
-      </w:r>
+        <w:t>Webpack, Postman, Git/Gerrit, Bitbucket, Jira, Confluence, VS Code</w:t>
+      </w:r>
+    </w:p>
+    <w:p>
+      <w:pPr>
+        <w:pStyle w:val="BodyText"/>
+        <w:pBdr>
+          <w:bottom w:val="single" w:sz="4" w:space="1" w:color="auto"/>
+        </w:pBdr>
+        <w:spacing w:before="3"/>
+        <w:rPr>
+          <w:color w:val="1F487C"/>
+          <w:sz w:val="28"/>
+          <w:szCs w:val="28"/>
+        </w:rPr>
+      </w:pPr>
+      <w:r>
+        <w:rPr>
+          <w:color w:val="1F487C"/>
+          <w:sz w:val="28"/>
+          <w:szCs w:val="28"/>
+        </w:rPr>
+        <w:t xml:space="preserve">  </w:t>
+      </w:r>
+      <w:r>
+        <w:rPr>
+          <w:color w:val="1F487C"/>
+          <w:sz w:val="28"/>
+          <w:szCs w:val="28"/>
+        </w:rPr>
+        <w:t>Key Highlights / Achievements</w:t>
+      </w:r>
+    </w:p>
+    <w:p>
+      <w:pPr>
+        <w:pStyle w:val="BodyText"/>
+        <w:numPr>
+          <w:ilvl w:val="0"/>
+          <w:numId w:val="14"/>
+        </w:numPr>
+        <w:spacing w:before="3"/>
+        <w:rPr>
+          <w:sz w:val="23"/>
+          <w:lang w:val="en-US"/>
+        </w:rPr>
+      </w:pPr>
+      <w:r>
+        <w:rPr>
+          <w:sz w:val="23"/>
+        </w:rPr>
+        <w:t xml:space="preserve">Built and deployed </w:t>
+      </w:r>
+      <w:r>
+        <w:rPr>
+          <w:b/>
+          <w:bCs/>
+          <w:sz w:val="23"/>
+        </w:rPr>
+        <w:t>MERN stack applications</w:t>
+      </w:r>
+      <w:r>
+        <w:rPr>
+          <w:sz w:val="23"/>
+        </w:rPr>
+        <w:t xml:space="preserve"> with </w:t>
+      </w:r>
+      <w:r>
+        <w:rPr>
+          <w:b/>
+          <w:bCs/>
+          <w:sz w:val="23"/>
+        </w:rPr>
+        <w:t>automated CI/CD pipelines (GitHub Actions)</w:t>
+      </w:r>
+      <w:r>
+        <w:rPr>
+          <w:sz w:val="23"/>
+        </w:rPr>
+        <w:t xml:space="preserve"> to </w:t>
+      </w:r>
+      <w:r>
+        <w:rPr>
+          <w:b/>
+          <w:bCs/>
+          <w:sz w:val="23"/>
+        </w:rPr>
+        <w:t>Render</w:t>
+      </w:r>
+      <w:r>
+        <w:rPr>
+          <w:sz w:val="23"/>
+        </w:rPr>
+        <w:t xml:space="preserve"> and </w:t>
+      </w:r>
+      <w:r>
+        <w:rPr>
+          <w:b/>
+          <w:bCs/>
+          <w:sz w:val="23"/>
+        </w:rPr>
+        <w:t>MongoDB Atlas</w:t>
+      </w:r>
+      <w:r>
+        <w:rPr>
+          <w:sz w:val="23"/>
+        </w:rPr>
+        <w:t>, achieving reliable, zero-downtime releases.</w:t>
+      </w:r>
+    </w:p>
+    <w:p>
+      <w:pPr>
+        <w:pStyle w:val="BodyText"/>
+        <w:numPr>
+          <w:ilvl w:val="0"/>
+          <w:numId w:val="14"/>
+        </w:numPr>
+        <w:spacing w:before="3"/>
+        <w:rPr>
+          <w:sz w:val="23"/>
+          <w:lang w:val="en-US"/>
+        </w:rPr>
+      </w:pPr>
+      <w:r>
+        <w:rPr>
+          <w:sz w:val="23"/>
+          <w:lang w:val="en-US"/>
+        </w:rPr>
+        <w:t xml:space="preserve">Delivered enterprise </w:t>
+      </w:r>
+      <w:r>
+        <w:rPr>
+          <w:b/>
+          <w:bCs/>
+          <w:sz w:val="23"/>
+          <w:lang w:val="en-US"/>
+        </w:rPr>
+        <w:t>Angular and SAP Spartacus applications</w:t>
+      </w:r>
+      <w:r>
+        <w:rPr>
+          <w:sz w:val="23"/>
+          <w:lang w:val="en-US"/>
+        </w:rPr>
+        <w:t xml:space="preserve"> with focus on </w:t>
+      </w:r>
+      <w:r>
+        <w:rPr>
+          <w:b/>
+          <w:bCs/>
+          <w:sz w:val="23"/>
+          <w:lang w:val="en-US"/>
+        </w:rPr>
+        <w:t>accessibility (WCAG), performance, and responsive design</w:t>
+      </w:r>
+      <w:r>
+        <w:rPr>
+          <w:sz w:val="23"/>
+          <w:lang w:val="en-US"/>
+        </w:rPr>
+        <w:t>.</w:t>
+      </w:r>
+    </w:p>
+    <w:p>
+      <w:pPr>
+        <w:pStyle w:val="BodyText"/>
+        <w:numPr>
+          <w:ilvl w:val="0"/>
+          <w:numId w:val="14"/>
+        </w:numPr>
+        <w:spacing w:before="3"/>
+        <w:rPr>
+          <w:sz w:val="23"/>
+          <w:lang w:val="en-US"/>
+        </w:rPr>
+      </w:pPr>
+      <w:r>
+        <w:rPr>
+          <w:sz w:val="23"/>
+          <w:lang w:val="en-US"/>
+        </w:rPr>
+        <w:t xml:space="preserve">Experience in </w:t>
+      </w:r>
+      <w:r>
+        <w:rPr>
+          <w:b/>
+          <w:bCs/>
+          <w:sz w:val="23"/>
+          <w:lang w:val="en-US"/>
+        </w:rPr>
+        <w:t>cross-functional collaboration</w:t>
+      </w:r>
+      <w:r>
+        <w:rPr>
+          <w:sz w:val="23"/>
+          <w:lang w:val="en-US"/>
+        </w:rPr>
+        <w:t>, using Jira, Confluence, and Git workflows for agile delivery.</w:t>
+      </w:r>
+    </w:p>
+    <w:p>
+      <w:pPr>
+        <w:pStyle w:val="BodyText"/>
+        <w:numPr>
+          <w:ilvl w:val="0"/>
+          <w:numId w:val="14"/>
+        </w:numPr>
+        <w:spacing w:before="3"/>
+        <w:rPr>
+          <w:sz w:val="23"/>
+          <w:lang w:val="en-US"/>
+        </w:rPr>
+      </w:pPr>
+      <w:r>
+        <w:rPr>
+          <w:sz w:val="23"/>
+          <w:lang w:val="en-US"/>
+        </w:rPr>
+        <w:t xml:space="preserve">Mentored junior developers and implemented </w:t>
+      </w:r>
+      <w:r>
+        <w:rPr>
+          <w:b/>
+          <w:bCs/>
+          <w:sz w:val="23"/>
+          <w:lang w:val="en-US"/>
+        </w:rPr>
+        <w:t>best practices</w:t>
+      </w:r>
+      <w:r>
+        <w:rPr>
+          <w:sz w:val="23"/>
+          <w:lang w:val="en-US"/>
+        </w:rPr>
+        <w:t xml:space="preserve"> in coding, testing, and deployment.</w:t>
+      </w:r>
+    </w:p>
+    <w:p>
+      <w:pPr>
+        <w:pStyle w:val="BodyText"/>
+        <w:spacing w:before="3"/>
+        <w:rPr>
+          <w:sz w:val="23"/>
+        </w:rPr>
+      </w:pPr>
     </w:p>
     <w:p>
       <w:pPr>
@@ -944,7 +1153,23 @@
           <w:rFonts w:asciiTheme="majorHAnsi" w:hAnsiTheme="majorHAnsi" w:cs="Times New Roman"/>
           <w:b/>
         </w:rPr>
-        <w:t xml:space="preserve">6. Trelleborg India Pvt. Ltd.  (04/2018 </w:t>
+        <w:t xml:space="preserve">6. Trelleborg India </w:t>
+      </w:r>
+      <w:proofErr w:type="spellStart"/>
+      <w:r>
+        <w:rPr>
+          <w:rFonts w:asciiTheme="majorHAnsi" w:hAnsiTheme="majorHAnsi" w:cs="Times New Roman"/>
+          <w:b/>
+        </w:rPr>
+        <w:t>Pvt.</w:t>
+      </w:r>
+      <w:proofErr w:type="spellEnd"/>
+      <w:r>
+        <w:rPr>
+          <w:rFonts w:asciiTheme="majorHAnsi" w:hAnsiTheme="majorHAnsi" w:cs="Times New Roman"/>
+          <w:b/>
+        </w:rPr>
+        <w:t xml:space="preserve"> Ltd.  (04/2018 </w:t>
       </w:r>
       <w:r>
         <w:rPr>
@@ -1032,7 +1257,23 @@
           <w:rFonts w:asciiTheme="majorHAnsi" w:hAnsiTheme="majorHAnsi" w:cs="Times New Roman"/>
           <w:bCs/>
         </w:rPr>
-        <w:t>Explored and analyzed requirements through discussions with stakeholders, understanding needs, and providing design solutions in appropriate formats.</w:t>
+        <w:t xml:space="preserve">Explored and </w:t>
+      </w:r>
+      <w:proofErr w:type="spellStart"/>
+      <w:r>
+        <w:rPr>
+          <w:rFonts w:asciiTheme="majorHAnsi" w:hAnsiTheme="majorHAnsi" w:cs="Times New Roman"/>
+          <w:bCs/>
+        </w:rPr>
+        <w:t>analyzed</w:t>
+      </w:r>
+      <w:proofErr w:type="spellEnd"/>
+      <w:r>
+        <w:rPr>
+          <w:rFonts w:asciiTheme="majorHAnsi" w:hAnsiTheme="majorHAnsi" w:cs="Times New Roman"/>
+          <w:bCs/>
+        </w:rPr>
+        <w:t xml:space="preserve"> requirements through discussions with stakeholders, understanding needs, and providing design solutions in appropriate formats.</w:t>
       </w:r>
     </w:p>
     <w:p>
@@ -1200,6 +1441,7 @@
           <w:rFonts w:asciiTheme="majorHAnsi" w:hAnsiTheme="majorHAnsi" w:cs="Times New Roman"/>
           <w:bCs/>
         </w:rPr>
+        <w:lastRenderedPageBreak/>
         <w:t>Contributed to unit, functional, and integration testing to ensure feature reliability and stability.</w:t>
       </w:r>
     </w:p>
@@ -1376,7 +1618,23 @@
           <w:rFonts w:asciiTheme="majorHAnsi" w:hAnsiTheme="majorHAnsi" w:cs="Times New Roman"/>
           <w:b/>
         </w:rPr>
-        <w:t>ENM Application for Ericsson (Internal JSCore Framework)</w:t>
+        <w:t xml:space="preserve">ENM Application for Ericsson (Internal </w:t>
+      </w:r>
+      <w:proofErr w:type="spellStart"/>
+      <w:r>
+        <w:rPr>
+          <w:rFonts w:asciiTheme="majorHAnsi" w:hAnsiTheme="majorHAnsi" w:cs="Times New Roman"/>
+          <w:b/>
+        </w:rPr>
+        <w:t>JSCore</w:t>
+      </w:r>
+      <w:proofErr w:type="spellEnd"/>
+      <w:r>
+        <w:rPr>
+          <w:rFonts w:asciiTheme="majorHAnsi" w:hAnsiTheme="majorHAnsi" w:cs="Times New Roman"/>
+          <w:b/>
+        </w:rPr>
+        <w:t xml:space="preserve"> Framework)</w:t>
       </w:r>
     </w:p>
     <w:p>
@@ -1402,7 +1660,6 @@
           <w:rFonts w:asciiTheme="majorHAnsi" w:hAnsiTheme="majorHAnsi" w:cs="Times New Roman"/>
           <w:b/>
         </w:rPr>
-        <w:lastRenderedPageBreak/>
         <w:t xml:space="preserve">          </w:t>
       </w:r>
       <w:r>
@@ -1452,7 +1709,23 @@
           <w:rFonts w:asciiTheme="majorHAnsi" w:hAnsiTheme="majorHAnsi" w:cs="Times New Roman"/>
           <w:bCs/>
         </w:rPr>
-        <w:t>Worked closely with Ericsson’s onshore team to analyze, debug, and fix tricky and critical defects.</w:t>
+        <w:t xml:space="preserve">Worked closely with Ericsson’s onshore team to </w:t>
+      </w:r>
+      <w:proofErr w:type="spellStart"/>
+      <w:r>
+        <w:rPr>
+          <w:rFonts w:asciiTheme="majorHAnsi" w:hAnsiTheme="majorHAnsi" w:cs="Times New Roman"/>
+          <w:bCs/>
+        </w:rPr>
+        <w:t>analyze</w:t>
+      </w:r>
+      <w:proofErr w:type="spellEnd"/>
+      <w:r>
+        <w:rPr>
+          <w:rFonts w:asciiTheme="majorHAnsi" w:hAnsiTheme="majorHAnsi" w:cs="Times New Roman"/>
+          <w:bCs/>
+        </w:rPr>
+        <w:t>, debug, and fix tricky and critical defects.</w:t>
       </w:r>
     </w:p>
     <w:p>
@@ -1494,7 +1767,23 @@
           <w:rFonts w:asciiTheme="majorHAnsi" w:hAnsiTheme="majorHAnsi" w:cs="Times New Roman"/>
           <w:bCs/>
         </w:rPr>
-        <w:t>Developed application features using Ericsson’s JSCore framework, ensuring code followed best practices for maintainability and scalability.</w:t>
+        <w:t xml:space="preserve">Developed application features using Ericsson’s </w:t>
+      </w:r>
+      <w:proofErr w:type="spellStart"/>
+      <w:r>
+        <w:rPr>
+          <w:rFonts w:asciiTheme="majorHAnsi" w:hAnsiTheme="majorHAnsi" w:cs="Times New Roman"/>
+          <w:bCs/>
+        </w:rPr>
+        <w:t>JSCore</w:t>
+      </w:r>
+      <w:proofErr w:type="spellEnd"/>
+      <w:r>
+        <w:rPr>
+          <w:rFonts w:asciiTheme="majorHAnsi" w:hAnsiTheme="majorHAnsi" w:cs="Times New Roman"/>
+          <w:bCs/>
+        </w:rPr>
+        <w:t xml:space="preserve"> framework, ensuring code followed best practices for maintainability and scalability.</w:t>
       </w:r>
     </w:p>
     <w:p>
@@ -1672,7 +1961,27 @@
           <w:sz w:val="22"/>
           <w:szCs w:val="22"/>
         </w:rPr>
-        <w:t xml:space="preserve">4. Cognizant Technology Solutions India Pvt. Ltd. (03/2015 </w:t>
+        <w:t xml:space="preserve">4. Cognizant Technology Solutions India </w:t>
+      </w:r>
+      <w:proofErr w:type="spellStart"/>
+      <w:r>
+        <w:rPr>
+          <w:rFonts w:asciiTheme="majorHAnsi" w:hAnsiTheme="majorHAnsi" w:cs="Times New Roman"/>
+          <w:bCs w:val="0"/>
+          <w:sz w:val="22"/>
+          <w:szCs w:val="22"/>
+        </w:rPr>
+        <w:t>Pvt.</w:t>
+      </w:r>
+      <w:proofErr w:type="spellEnd"/>
+      <w:r>
+        <w:rPr>
+          <w:rFonts w:asciiTheme="majorHAnsi" w:hAnsiTheme="majorHAnsi" w:cs="Times New Roman"/>
+          <w:bCs w:val="0"/>
+          <w:sz w:val="22"/>
+          <w:szCs w:val="22"/>
+        </w:rPr>
+        <w:t xml:space="preserve"> Ltd. (03/2015 </w:t>
       </w:r>
       <w:r>
         <w:rPr>
@@ -2090,7 +2399,47 @@
           <w:sz w:val="22"/>
           <w:szCs w:val="22"/>
         </w:rPr>
-        <w:t xml:space="preserve">3. NexWave Talent Management Solutions Pvt. Ltd. (05/2014 </w:t>
+        <w:t xml:space="preserve">3. </w:t>
+      </w:r>
+      <w:proofErr w:type="spellStart"/>
+      <w:r>
+        <w:rPr>
+          <w:rFonts w:asciiTheme="majorHAnsi" w:hAnsiTheme="majorHAnsi" w:cs="Times New Roman"/>
+          <w:bCs w:val="0"/>
+          <w:sz w:val="22"/>
+          <w:szCs w:val="22"/>
+        </w:rPr>
+        <w:t>NexWave</w:t>
+      </w:r>
+      <w:proofErr w:type="spellEnd"/>
+      <w:r>
+        <w:rPr>
+          <w:rFonts w:asciiTheme="majorHAnsi" w:hAnsiTheme="majorHAnsi" w:cs="Times New Roman"/>
+          <w:bCs w:val="0"/>
+          <w:sz w:val="22"/>
+          <w:szCs w:val="22"/>
+        </w:rPr>
+        <w:t xml:space="preserve"> Talent Management Solutions </w:t>
+      </w:r>
+      <w:proofErr w:type="spellStart"/>
+      <w:r>
+        <w:rPr>
+          <w:rFonts w:asciiTheme="majorHAnsi" w:hAnsiTheme="majorHAnsi" w:cs="Times New Roman"/>
+          <w:bCs w:val="0"/>
+          <w:sz w:val="22"/>
+          <w:szCs w:val="22"/>
+        </w:rPr>
+        <w:t>Pvt.</w:t>
+      </w:r>
+      <w:proofErr w:type="spellEnd"/>
+      <w:r>
+        <w:rPr>
+          <w:rFonts w:asciiTheme="majorHAnsi" w:hAnsiTheme="majorHAnsi" w:cs="Times New Roman"/>
+          <w:bCs w:val="0"/>
+          <w:sz w:val="22"/>
+          <w:szCs w:val="22"/>
+        </w:rPr>
+        <w:t xml:space="preserve"> Ltd. (05/2014 </w:t>
       </w:r>
       <w:r>
         <w:rPr>
@@ -2153,6 +2502,7 @@
           <w:szCs w:val="22"/>
         </w:rPr>
       </w:pPr>
+      <w:proofErr w:type="spellStart"/>
       <w:r>
         <w:rPr>
           <w:rFonts w:asciiTheme="majorHAnsi" w:hAnsiTheme="majorHAnsi" w:cs="Times New Roman"/>
@@ -2160,7 +2510,18 @@
           <w:sz w:val="22"/>
           <w:szCs w:val="22"/>
         </w:rPr>
-        <w:t>NexWave outsources developers to client locations to work onsite with their client teams.</w:t>
+        <w:lastRenderedPageBreak/>
+        <w:t>NexWave</w:t>
+      </w:r>
+      <w:proofErr w:type="spellEnd"/>
+      <w:r>
+        <w:rPr>
+          <w:rFonts w:asciiTheme="majorHAnsi" w:hAnsiTheme="majorHAnsi" w:cs="Times New Roman"/>
+          <w:bCs w:val="0"/>
+          <w:sz w:val="22"/>
+          <w:szCs w:val="22"/>
+        </w:rPr>
+        <w:t xml:space="preserve"> outsources developers to client locations to work onsite with their client teams.</w:t>
       </w:r>
     </w:p>
     <w:p>
@@ -2616,7 +2977,39 @@
           <w:rFonts w:ascii="Cambria" w:hAnsi="Cambria" w:cs="Times New Roman"/>
           <w:b/>
         </w:rPr>
-        <w:t xml:space="preserve">2. Neev Information Technologies Pvt. Ltd. (10/2012 </w:t>
+        <w:t xml:space="preserve">2. </w:t>
+      </w:r>
+      <w:proofErr w:type="spellStart"/>
+      <w:r>
+        <w:rPr>
+          <w:rFonts w:ascii="Cambria" w:hAnsi="Cambria" w:cs="Times New Roman"/>
+          <w:b/>
+        </w:rPr>
+        <w:t>Neev</w:t>
+      </w:r>
+      <w:proofErr w:type="spellEnd"/>
+      <w:r>
+        <w:rPr>
+          <w:rFonts w:ascii="Cambria" w:hAnsi="Cambria" w:cs="Times New Roman"/>
+          <w:b/>
+        </w:rPr>
+        <w:t xml:space="preserve"> Information Technologies </w:t>
+      </w:r>
+      <w:proofErr w:type="spellStart"/>
+      <w:r>
+        <w:rPr>
+          <w:rFonts w:ascii="Cambria" w:hAnsi="Cambria" w:cs="Times New Roman"/>
+          <w:b/>
+        </w:rPr>
+        <w:t>Pvt.</w:t>
+      </w:r>
+      <w:proofErr w:type="spellEnd"/>
+      <w:r>
+        <w:rPr>
+          <w:rFonts w:ascii="Cambria" w:hAnsi="Cambria" w:cs="Times New Roman"/>
+          <w:b/>
+        </w:rPr>
+        <w:t xml:space="preserve"> Ltd. (10/2012 </w:t>
       </w:r>
       <w:r>
         <w:rPr>
@@ -2654,7 +3047,23 @@
           <w:rFonts w:ascii="Cambria" w:hAnsi="Cambria" w:cs="Times New Roman"/>
           <w:b/>
         </w:rPr>
-        <w:t xml:space="preserve"> (www.neevtech.com) and SAP Fiori apps development at Client location (SAP) - (SAPUI5/oData, D3.js)</w:t>
+        <w:t xml:space="preserve"> (www.neevtech.com) and SAP Fiori apps development at Client location (SAP) - (SAPUI5/</w:t>
+      </w:r>
+      <w:proofErr w:type="spellStart"/>
+      <w:r>
+        <w:rPr>
+          <w:rFonts w:ascii="Cambria" w:hAnsi="Cambria" w:cs="Times New Roman"/>
+          <w:b/>
+        </w:rPr>
+        <w:t>oData</w:t>
+      </w:r>
+      <w:proofErr w:type="spellEnd"/>
+      <w:r>
+        <w:rPr>
+          <w:rFonts w:ascii="Cambria" w:hAnsi="Cambria" w:cs="Times New Roman"/>
+          <w:b/>
+        </w:rPr>
+        <w:t>, D3.js)</w:t>
       </w:r>
     </w:p>
     <w:p>
@@ -2666,12 +3075,21 @@
           <w:bCs/>
         </w:rPr>
       </w:pPr>
-      <w:r>
-        <w:rPr>
-          <w:rFonts w:ascii="Cambria" w:hAnsi="Cambria" w:cs="Times New Roman"/>
-          <w:bCs/>
-        </w:rPr>
-        <w:t>Neev conceptualizes, designs, and delivers technology solutions for clients, focusing on scalable, well-structured applications using modern frameworks.</w:t>
+      <w:proofErr w:type="spellStart"/>
+      <w:r>
+        <w:rPr>
+          <w:rFonts w:ascii="Cambria" w:hAnsi="Cambria" w:cs="Times New Roman"/>
+          <w:bCs/>
+        </w:rPr>
+        <w:t>Neev</w:t>
+      </w:r>
+      <w:proofErr w:type="spellEnd"/>
+      <w:r>
+        <w:rPr>
+          <w:rFonts w:ascii="Cambria" w:hAnsi="Cambria" w:cs="Times New Roman"/>
+          <w:bCs/>
+        </w:rPr>
+        <w:t xml:space="preserve"> conceptualizes, designs, and delivers technology solutions for clients, focusing on scalable, well-structured applications using modern frameworks.</w:t>
       </w:r>
     </w:p>
     <w:p>
@@ -2824,7 +3242,23 @@
           <w:rFonts w:ascii="Cambria" w:hAnsi="Cambria" w:cs="Times New Roman"/>
           <w:bCs/>
         </w:rPr>
-        <w:t>Worked on client projects with SAPUI5 and oData as needed.</w:t>
+        <w:t xml:space="preserve">Worked on client projects with SAPUI5 and </w:t>
+      </w:r>
+      <w:proofErr w:type="spellStart"/>
+      <w:r>
+        <w:rPr>
+          <w:rFonts w:ascii="Cambria" w:hAnsi="Cambria" w:cs="Times New Roman"/>
+          <w:bCs/>
+        </w:rPr>
+        <w:t>oData</w:t>
+      </w:r>
+      <w:proofErr w:type="spellEnd"/>
+      <w:r>
+        <w:rPr>
+          <w:rFonts w:ascii="Cambria" w:hAnsi="Cambria" w:cs="Times New Roman"/>
+          <w:bCs/>
+        </w:rPr>
+        <w:t xml:space="preserve"> as needed.</w:t>
       </w:r>
     </w:p>
     <w:p>
@@ -2996,7 +3430,23 @@
           <w:rFonts w:ascii="Cambria" w:hAnsi="Cambria" w:cs="Times New Roman"/>
           <w:b/>
         </w:rPr>
-        <w:t>HTML5, CSS3, bootstrap, Javascript, jQuery, PHP)</w:t>
+        <w:t xml:space="preserve">HTML5, CSS3, bootstrap, </w:t>
+      </w:r>
+      <w:proofErr w:type="spellStart"/>
+      <w:r>
+        <w:rPr>
+          <w:rFonts w:ascii="Cambria" w:hAnsi="Cambria" w:cs="Times New Roman"/>
+          <w:b/>
+        </w:rPr>
+        <w:t>Javascript</w:t>
+      </w:r>
+      <w:proofErr w:type="spellEnd"/>
+      <w:r>
+        <w:rPr>
+          <w:rFonts w:ascii="Cambria" w:hAnsi="Cambria" w:cs="Times New Roman"/>
+          <w:b/>
+        </w:rPr>
+        <w:t>, jQuery, PHP)</w:t>
       </w:r>
     </w:p>
     <w:p>
@@ -3013,7 +3463,23 @@
           <w:rFonts w:ascii="Cambria" w:hAnsi="Cambria" w:cs="Times New Roman"/>
           <w:bCs/>
         </w:rPr>
-        <w:t xml:space="preserve">Cheese Corporate Care Conceptualizes, Creates and Delivers Designs to it's customers. </w:t>
+        <w:t xml:space="preserve">Cheese Corporate Care Conceptualizes, Creates and Delivers Designs to </w:t>
+      </w:r>
+      <w:proofErr w:type="spellStart"/>
+      <w:r>
+        <w:rPr>
+          <w:rFonts w:ascii="Cambria" w:hAnsi="Cambria" w:cs="Times New Roman"/>
+          <w:bCs/>
+        </w:rPr>
+        <w:t>it's</w:t>
+      </w:r>
+      <w:proofErr w:type="spellEnd"/>
+      <w:r>
+        <w:rPr>
+          <w:rFonts w:ascii="Cambria" w:hAnsi="Cambria" w:cs="Times New Roman"/>
+          <w:bCs/>
+        </w:rPr>
+        <w:t xml:space="preserve"> customers. </w:t>
       </w:r>
     </w:p>
     <w:p>
@@ -3286,6 +3752,7 @@
         <w:rPr>
           <w:noProof/>
         </w:rPr>
+        <w:lastRenderedPageBreak/>
         <w:drawing>
           <wp:anchor distT="0" distB="0" distL="0" distR="0" simplePos="0" relativeHeight="268438647" behindDoc="1" locked="0" layoutInCell="1" allowOverlap="1" wp14:anchorId="38D1D544" wp14:editId="64EF62C6">
             <wp:simplePos x="0" y="0"/>
@@ -3590,7 +4057,7 @@
         <w:rPr>
           <w:rFonts w:ascii="Cambria" w:hAnsi="Cambria" w:cs="Times New Roman"/>
         </w:rPr>
-        <w:t xml:space="preserve"> Current (Bangalore)</w:t>
+        <w:t xml:space="preserve"> Current</w:t>
       </w:r>
     </w:p>
     <w:p>
@@ -3914,12 +4381,21 @@
           <w:lang w:val="en-US" w:eastAsia="en-US" w:bidi="ar-SA"/>
         </w:rPr>
       </w:pPr>
+      <w:proofErr w:type="spellStart"/>
       <w:r>
         <w:rPr>
           <w:rFonts w:ascii="Cambria" w:eastAsiaTheme="minorHAnsi" w:hAnsi="Cambria" w:cs="Calibri-Bold"/>
           <w:lang w:val="en-US" w:eastAsia="en-US" w:bidi="ar-SA"/>
         </w:rPr>
-        <w:t>NexWave Talent Management Solu</w:t>
+        <w:t>NexWave</w:t>
+      </w:r>
+      <w:proofErr w:type="spellEnd"/>
+      <w:r>
+        <w:rPr>
+          <w:rFonts w:ascii="Cambria" w:eastAsiaTheme="minorHAnsi" w:hAnsi="Cambria" w:cs="Calibri-Bold"/>
+          <w:lang w:val="en-US" w:eastAsia="en-US" w:bidi="ar-SA"/>
+        </w:rPr>
+        <w:t xml:space="preserve"> Talent Management Solu</w:t>
       </w:r>
       <w:r>
         <w:rPr>
@@ -3992,12 +4468,21 @@
           <w:lang w:val="en-US" w:eastAsia="en-US" w:bidi="ar-SA"/>
         </w:rPr>
       </w:pPr>
+      <w:proofErr w:type="spellStart"/>
       <w:r>
         <w:rPr>
           <w:rFonts w:ascii="Cambria" w:eastAsiaTheme="minorHAnsi" w:hAnsi="Cambria" w:cs="Calibri-Bold"/>
           <w:lang w:val="en-US" w:eastAsia="en-US" w:bidi="ar-SA"/>
         </w:rPr>
-        <w:t>Neev Informa</w:t>
+        <w:t>Neev</w:t>
+      </w:r>
+      <w:proofErr w:type="spellEnd"/>
+      <w:r>
+        <w:rPr>
+          <w:rFonts w:ascii="Cambria" w:eastAsiaTheme="minorHAnsi" w:hAnsi="Cambria" w:cs="Calibri-Bold"/>
+          <w:lang w:val="en-US" w:eastAsia="en-US" w:bidi="ar-SA"/>
+        </w:rPr>
+        <w:t xml:space="preserve"> Informa</w:t>
       </w:r>
       <w:r>
         <w:rPr>
@@ -5953,6 +6438,155 @@
       </w:pPr>
       <w:rPr>
         <w:rFonts w:ascii="Wingdings" w:hAnsi="Wingdings" w:hint="default"/>
+      </w:rPr>
+    </w:lvl>
+  </w:abstractNum>
+  <w:abstractNum w:abstractNumId="12" w15:restartNumberingAfterBreak="0">
+    <w:nsid w:val="7DE3391F"/>
+    <w:multiLevelType w:val="multilevel"/>
+    <w:tmpl w:val="20AA7CF2"/>
+    <w:lvl w:ilvl="0">
+      <w:start w:val="1"/>
+      <w:numFmt w:val="bullet"/>
+      <w:lvlText w:val=""/>
+      <w:lvlJc w:val="left"/>
+      <w:pPr>
+        <w:tabs>
+          <w:tab w:val="num" w:pos="720"/>
+        </w:tabs>
+        <w:ind w:left="720" w:hanging="360"/>
+      </w:pPr>
+      <w:rPr>
+        <w:rFonts w:ascii="Symbol" w:hAnsi="Symbol" w:hint="default"/>
+        <w:sz w:val="20"/>
+      </w:rPr>
+    </w:lvl>
+    <w:lvl w:ilvl="1" w:tentative="1">
+      <w:start w:val="1"/>
+      <w:numFmt w:val="bullet"/>
+      <w:lvlText w:val="o"/>
+      <w:lvlJc w:val="left"/>
+      <w:pPr>
+        <w:tabs>
+          <w:tab w:val="num" w:pos="1440"/>
+        </w:tabs>
+        <w:ind w:left="1440" w:hanging="360"/>
+      </w:pPr>
+      <w:rPr>
+        <w:rFonts w:ascii="Courier New" w:hAnsi="Courier New" w:hint="default"/>
+        <w:sz w:val="20"/>
+      </w:rPr>
+    </w:lvl>
+    <w:lvl w:ilvl="2" w:tentative="1">
+      <w:start w:val="1"/>
+      <w:numFmt w:val="bullet"/>
+      <w:lvlText w:val=""/>
+      <w:lvlJc w:val="left"/>
+      <w:pPr>
+        <w:tabs>
+          <w:tab w:val="num" w:pos="2160"/>
+        </w:tabs>
+        <w:ind w:left="2160" w:hanging="360"/>
+      </w:pPr>
+      <w:rPr>
+        <w:rFonts w:ascii="Wingdings" w:hAnsi="Wingdings" w:hint="default"/>
+        <w:sz w:val="20"/>
+      </w:rPr>
+    </w:lvl>
+    <w:lvl w:ilvl="3" w:tentative="1">
+      <w:start w:val="1"/>
+      <w:numFmt w:val="bullet"/>
+      <w:lvlText w:val=""/>
+      <w:lvlJc w:val="left"/>
+      <w:pPr>
+        <w:tabs>
+          <w:tab w:val="num" w:pos="2880"/>
+        </w:tabs>
+        <w:ind w:left="2880" w:hanging="360"/>
+      </w:pPr>
+      <w:rPr>
+        <w:rFonts w:ascii="Wingdings" w:hAnsi="Wingdings" w:hint="default"/>
+        <w:sz w:val="20"/>
+      </w:rPr>
+    </w:lvl>
+    <w:lvl w:ilvl="4" w:tentative="1">
+      <w:start w:val="1"/>
+      <w:numFmt w:val="bullet"/>
+      <w:lvlText w:val=""/>
+      <w:lvlJc w:val="left"/>
+      <w:pPr>
+        <w:tabs>
+          <w:tab w:val="num" w:pos="3600"/>
+        </w:tabs>
+        <w:ind w:left="3600" w:hanging="360"/>
+      </w:pPr>
+      <w:rPr>
+        <w:rFonts w:ascii="Wingdings" w:hAnsi="Wingdings" w:hint="default"/>
+        <w:sz w:val="20"/>
+      </w:rPr>
+    </w:lvl>
+    <w:lvl w:ilvl="5" w:tentative="1">
+      <w:start w:val="1"/>
+      <w:numFmt w:val="bullet"/>
+      <w:lvlText w:val=""/>
+      <w:lvlJc w:val="left"/>
+      <w:pPr>
+        <w:tabs>
+          <w:tab w:val="num" w:pos="4320"/>
+        </w:tabs>
+        <w:ind w:left="4320" w:hanging="360"/>
+      </w:pPr>
+      <w:rPr>
+        <w:rFonts w:ascii="Wingdings" w:hAnsi="Wingdings" w:hint="default"/>
+        <w:sz w:val="20"/>
+      </w:rPr>
+    </w:lvl>
+    <w:lvl w:ilvl="6" w:tentative="1">
+      <w:start w:val="1"/>
+      <w:numFmt w:val="bullet"/>
+      <w:lvlText w:val=""/>
+      <w:lvlJc w:val="left"/>
+      <w:pPr>
+        <w:tabs>
+          <w:tab w:val="num" w:pos="5040"/>
+        </w:tabs>
+        <w:ind w:left="5040" w:hanging="360"/>
+      </w:pPr>
+      <w:rPr>
+        <w:rFonts w:ascii="Wingdings" w:hAnsi="Wingdings" w:hint="default"/>
+        <w:sz w:val="20"/>
+      </w:rPr>
+    </w:lvl>
+    <w:lvl w:ilvl="7" w:tentative="1">
+      <w:start w:val="1"/>
+      <w:numFmt w:val="bullet"/>
+      <w:lvlText w:val=""/>
+      <w:lvlJc w:val="left"/>
+      <w:pPr>
+        <w:tabs>
+          <w:tab w:val="num" w:pos="5760"/>
+        </w:tabs>
+        <w:ind w:left="5760" w:hanging="360"/>
+      </w:pPr>
+      <w:rPr>
+        <w:rFonts w:ascii="Wingdings" w:hAnsi="Wingdings" w:hint="default"/>
+        <w:sz w:val="20"/>
+      </w:rPr>
+    </w:lvl>
+    <w:lvl w:ilvl="8" w:tentative="1">
+      <w:start w:val="1"/>
+      <w:numFmt w:val="bullet"/>
+      <w:lvlText w:val=""/>
+      <w:lvlJc w:val="left"/>
+      <w:pPr>
+        <w:tabs>
+          <w:tab w:val="num" w:pos="6480"/>
+        </w:tabs>
+        <w:ind w:left="6480" w:hanging="360"/>
+      </w:pPr>
+      <w:rPr>
+        <w:rFonts w:ascii="Wingdings" w:hAnsi="Wingdings" w:hint="default"/>
+        <w:sz w:val="20"/>
       </w:rPr>
     </w:lvl>
   </w:abstractNum>
@@ -6021,6 +6655,9 @@
   </w:num>
   <w:num w:numId="13" w16cid:durableId="1764910638">
     <w:abstractNumId w:val="6"/>
+  </w:num>
+  <w:num w:numId="14" w16cid:durableId="1857117318">
+    <w:abstractNumId w:val="12"/>
   </w:num>
 </w:numbering>
 </file>
@@ -6461,10 +7098,32 @@
       <w:szCs w:val="20"/>
     </w:rPr>
   </w:style>
+  <w:style w:type="paragraph" w:styleId="Heading3">
+    <w:name w:val="heading 3"/>
+    <w:basedOn w:val="Normal"/>
+    <w:next w:val="Normal"/>
+    <w:link w:val="Heading3Char"/>
+    <w:uiPriority w:val="9"/>
+    <w:semiHidden/>
+    <w:unhideWhenUsed/>
+    <w:qFormat/>
+    <w:rsid w:val="00D463A4"/>
+    <w:pPr>
+      <w:keepNext/>
+      <w:keepLines/>
+      <w:spacing w:before="40"/>
+      <w:outlineLvl w:val="2"/>
+    </w:pPr>
+    <w:rPr>
+      <w:rFonts w:asciiTheme="majorHAnsi" w:eastAsiaTheme="majorEastAsia" w:hAnsiTheme="majorHAnsi" w:cstheme="majorBidi"/>
+      <w:color w:val="243F60" w:themeColor="accent1" w:themeShade="7F"/>
+      <w:sz w:val="24"/>
+      <w:szCs w:val="24"/>
+    </w:rPr>
+  </w:style>
   <w:style w:type="character" w:default="1" w:styleId="DefaultParagraphFont">
     <w:name w:val="Default Paragraph Font"/>
     <w:uiPriority w:val="1"/>
-    <w:semiHidden/>
     <w:unhideWhenUsed/>
   </w:style>
   <w:style w:type="table" w:default="1" w:styleId="TableNormal">
@@ -6613,6 +7272,21 @@
     <w:rPr>
       <w:color w:val="605E5C"/>
       <w:shd w:val="clear" w:color="auto" w:fill="E1DFDD"/>
+    </w:rPr>
+  </w:style>
+  <w:style w:type="character" w:customStyle="1" w:styleId="Heading3Char">
+    <w:name w:val="Heading 3 Char"/>
+    <w:basedOn w:val="DefaultParagraphFont"/>
+    <w:link w:val="Heading3"/>
+    <w:uiPriority w:val="9"/>
+    <w:semiHidden/>
+    <w:rsid w:val="00D463A4"/>
+    <w:rPr>
+      <w:rFonts w:asciiTheme="majorHAnsi" w:eastAsiaTheme="majorEastAsia" w:hAnsiTheme="majorHAnsi" w:cstheme="majorBidi"/>
+      <w:color w:val="243F60" w:themeColor="accent1" w:themeShade="7F"/>
+      <w:sz w:val="24"/>
+      <w:szCs w:val="24"/>
+      <w:lang w:val="en-GB" w:eastAsia="en-GB" w:bidi="en-GB"/>
     </w:rPr>
   </w:style>
 </w:styles>

</xml_diff>

<commit_message>
Profile update - resume update
</commit_message>
<xml_diff>
--- a/resume/Shivaraj_Srinivasa_SrSoftwareEngineer_Australia.docx
+++ b/resume/Shivaraj_Srinivasa_SrSoftwareEngineer_Australia.docx
@@ -1384,6 +1384,21 @@
           <w:b/>
         </w:rPr>
         <w:t>Angular Material</w:t>
+      </w:r>
+      <w:r>
+        <w:rPr>
+          <w:rFonts w:asciiTheme="majorHAnsi" w:hAnsiTheme="majorHAnsi" w:cs="Times New Roman"/>
+          <w:b/>
+        </w:rPr>
+        <w:t xml:space="preserve">, </w:t>
+      </w:r>
+      <w:r>
+        <w:rPr>
+          <w:rFonts w:asciiTheme="majorHAnsi" w:hAnsiTheme="majorHAnsi"/>
+          <w:b/>
+          <w:bCs/>
+        </w:rPr>
+        <w:t>Tailwind CSS</w:t>
       </w:r>
       <w:r>
         <w:rPr>
@@ -7431,6 +7446,7 @@
   <w:style w:type="character" w:default="1" w:styleId="DefaultParagraphFont">
     <w:name w:val="Default Paragraph Font"/>
     <w:uiPriority w:val="1"/>
+    <w:semiHidden/>
     <w:unhideWhenUsed/>
   </w:style>
   <w:style w:type="table" w:default="1" w:styleId="TableNormal">

</xml_diff>

<commit_message>
Profile update - resume update - AI tools added
</commit_message>
<xml_diff>
--- a/resume/Shivaraj_Srinivasa_SrSoftwareEngineer_Australia.docx
+++ b/resume/Shivaraj_Srinivasa_SrSoftwareEngineer_Australia.docx
@@ -780,8 +780,6 @@
       </w:r>
       <w:r>
         <w:rPr>
-          <w:b/>
-          <w:bCs/>
           <w:sz w:val="20"/>
           <w:szCs w:val="20"/>
         </w:rPr>
@@ -906,6 +904,12 @@
       </w:r>
       <w:r>
         <w:t>GitHub Copilot</w:t>
+      </w:r>
+      <w:r>
+        <w:t xml:space="preserve">, </w:t>
+      </w:r>
+      <w:r>
+        <w:t>(AI-assisted coding), ChatGPT (for code guidance, problem-solving, and prompt engineering)</w:t>
       </w:r>
     </w:p>
     <w:p>
@@ -1674,6 +1678,7 @@
           <w:rFonts w:asciiTheme="majorHAnsi" w:hAnsiTheme="majorHAnsi" w:cs="Times New Roman"/>
           <w:bCs/>
         </w:rPr>
+        <w:lastRenderedPageBreak/>
         <w:t xml:space="preserve">Leveraged </w:t>
       </w:r>
       <w:r>
@@ -2628,6 +2633,7 @@
           <w:sz w:val="22"/>
           <w:szCs w:val="22"/>
         </w:rPr>
+        <w:lastRenderedPageBreak/>
         <w:t xml:space="preserve">Team Size: </w:t>
       </w:r>
       <w:r>
@@ -3987,6 +3993,7 @@
           <w:rFonts w:ascii="Cambria" w:hAnsi="Cambria" w:cs="Times New Roman"/>
           <w:bCs/>
         </w:rPr>
+        <w:lastRenderedPageBreak/>
         <w:t>Coding and fixing the identified defects.</w:t>
       </w:r>
     </w:p>
@@ -4008,7 +4015,6 @@
           <w:rFonts w:ascii="Cambria" w:hAnsi="Cambria" w:cs="Times New Roman"/>
           <w:bCs/>
         </w:rPr>
-        <w:lastRenderedPageBreak/>
         <w:t>Testing the application and validating the fixes before getting further reviews done.</w:t>
       </w:r>
     </w:p>
@@ -7446,7 +7452,6 @@
   <w:style w:type="character" w:default="1" w:styleId="DefaultParagraphFont">
     <w:name w:val="Default Paragraph Font"/>
     <w:uiPriority w:val="1"/>
-    <w:semiHidden/>
     <w:unhideWhenUsed/>
   </w:style>
   <w:style w:type="table" w:default="1" w:styleId="TableNormal">

</xml_diff>

<commit_message>
Profile update - resume update - Playright browser Automation tool added
</commit_message>
<xml_diff>
--- a/resume/Shivaraj_Srinivasa_SrSoftwareEngineer_Australia.docx
+++ b/resume/Shivaraj_Srinivasa_SrSoftwareEngineer_Australia.docx
@@ -762,6 +762,36 @@
           <w:sz w:val="20"/>
           <w:szCs w:val="20"/>
         </w:rPr>
+        <w:t>Testing &amp; Automation</w:t>
+      </w:r>
+      <w:r>
+        <w:rPr>
+          <w:sz w:val="20"/>
+          <w:szCs w:val="20"/>
+        </w:rPr>
+        <w:t>: Playwright (E2E Testing), Jasmine, Karma, Jest, Unit &amp; Integration Testing, Code Coverage</w:t>
+      </w:r>
+    </w:p>
+    <w:p>
+      <w:pPr>
+        <w:pStyle w:val="ListParagraph"/>
+        <w:numPr>
+          <w:ilvl w:val="0"/>
+          <w:numId w:val="3"/>
+        </w:numPr>
+        <w:spacing w:before="3" w:line="240" w:lineRule="exact"/>
+        <w:rPr>
+          <w:sz w:val="20"/>
+          <w:szCs w:val="20"/>
+        </w:rPr>
+      </w:pPr>
+      <w:r>
+        <w:rPr>
+          <w:b/>
+          <w:bCs/>
+          <w:sz w:val="20"/>
+          <w:szCs w:val="20"/>
+        </w:rPr>
         <w:t>CI/CD &amp; DevOps:</w:t>
       </w:r>
       <w:r>
@@ -1657,7 +1687,15 @@
           <w:rFonts w:asciiTheme="majorHAnsi" w:hAnsiTheme="majorHAnsi" w:cs="Times New Roman"/>
           <w:bCs/>
         </w:rPr>
-        <w:t>Documented unit testing reports, manuals, and status/operation/maintenance details of software modules.</w:t>
+        <w:t xml:space="preserve">Documented unit testing reports, manuals, and status/operation/maintenance details of software </w:t>
+      </w:r>
+      <w:r>
+        <w:rPr>
+          <w:rFonts w:asciiTheme="majorHAnsi" w:hAnsiTheme="majorHAnsi" w:cs="Times New Roman"/>
+          <w:bCs/>
+        </w:rPr>
+        <w:lastRenderedPageBreak/>
+        <w:t>modules.</w:t>
       </w:r>
     </w:p>
     <w:p>
@@ -1678,7 +1716,6 @@
           <w:rFonts w:asciiTheme="majorHAnsi" w:hAnsiTheme="majorHAnsi" w:cs="Times New Roman"/>
           <w:bCs/>
         </w:rPr>
-        <w:lastRenderedPageBreak/>
         <w:t xml:space="preserve">Leveraged </w:t>
       </w:r>
       <w:r>

</xml_diff>